<commit_message>
updated references in manuscript
</commit_message>
<xml_diff>
--- a/manuscript/Chang_etAl_genePipeline_final.docx
+++ b/manuscript/Chang_etAl_genePipeline_final.docx
@@ -766,7 +766,16 @@
           <w:sz w:val="24"/>
           <w:szCs w:val="24"/>
         </w:rPr>
-        <w:t>627/</w:t>
+        <w:t>599</w:t>
+      </w:r>
+      <w:r>
+        <w:rPr>
+          <w:rFonts w:ascii="Times New Roman" w:hAnsi="Times New Roman" w:cs="Times New Roman"/>
+          <w:b/>
+          <w:sz w:val="24"/>
+          <w:szCs w:val="24"/>
+        </w:rPr>
+        <w:t>/</w:t>
       </w:r>
       <w:r>
         <w:rPr>
@@ -3438,8 +3447,6 @@
         </w:rPr>
         <w:t>.</w:t>
       </w:r>
-      <w:bookmarkStart w:id="0" w:name="_GoBack"/>
-      <w:bookmarkEnd w:id="0"/>
     </w:p>
     <w:p>
       <w:pPr>
@@ -3892,6 +3899,8 @@
         </w:rPr>
         <w:t>REFERENCES</w:t>
       </w:r>
+      <w:bookmarkStart w:id="0" w:name="_GoBack"/>
+      <w:bookmarkEnd w:id="0"/>
     </w:p>
     <w:p>
       <w:pPr>
@@ -3941,21 +3950,7 @@
         <w:rPr>
           <w:rFonts w:ascii="Times New Roman" w:hAnsi="Times New Roman" w:cs="Times New Roman"/>
         </w:rPr>
-        <w:t xml:space="preserve">. 1931. SWINE </w:t>
-      </w:r>
-      <w:proofErr w:type="gramStart"/>
-      <w:r>
-        <w:rPr>
-          <w:rFonts w:ascii="Times New Roman" w:hAnsi="Times New Roman" w:cs="Times New Roman"/>
-        </w:rPr>
-        <w:t>INFLUENZA :</w:t>
-      </w:r>
-      <w:proofErr w:type="gramEnd"/>
-      <w:r>
-        <w:rPr>
-          <w:rFonts w:ascii="Times New Roman" w:hAnsi="Times New Roman" w:cs="Times New Roman"/>
-        </w:rPr>
-        <w:t xml:space="preserve"> III. FILTRATION EXPERIMENTS AND ETIOLOGY. J </w:t>
+        <w:t xml:space="preserve">. 1931. SWINE INFLUENZA: III. FILTRATION EXPERIMENTS AND ETIOLOGY. J </w:t>
       </w:r>
       <w:proofErr w:type="spellStart"/>
       <w:r>
@@ -4385,7 +4380,7 @@
         <w:rPr>
           <w:rFonts w:ascii="Times New Roman" w:hAnsi="Times New Roman" w:cs="Times New Roman"/>
         </w:rPr>
-        <w:t xml:space="preserve"> virus genotypes. Virus Research </w:t>
+        <w:t xml:space="preserve"> virus genotypes. Virus Res </w:t>
       </w:r>
       <w:r>
         <w:rPr>
@@ -7093,7 +7088,7 @@
         <w:rPr>
           <w:rFonts w:ascii="Times New Roman" w:hAnsi="Times New Roman" w:cs="Times New Roman"/>
         </w:rPr>
-        <w:t xml:space="preserve">. 2015. Characterization of co-circulating swine influenza A viruses in North America and the identification of a novel H1 genetic clade with antigenic significance. Virus Research </w:t>
+        <w:t xml:space="preserve">. 2015. Characterization of co-circulating swine influenza A viruses in North America and the identification of a novel H1 genetic clade with antigenic significance. Virus Res </w:t>
       </w:r>
       <w:r>
         <w:rPr>
@@ -7696,7 +7691,21 @@
         <w:rPr>
           <w:rFonts w:ascii="Times New Roman" w:hAnsi="Times New Roman" w:cs="Times New Roman"/>
         </w:rPr>
-        <w:t xml:space="preserve">. 2017. Influenza A virus vaccines for swine. Veterinary Microbiology </w:t>
+        <w:t xml:space="preserve">. 2017. Influenza A virus vaccines for swine. Vet </w:t>
+      </w:r>
+      <w:proofErr w:type="spellStart"/>
+      <w:r>
+        <w:rPr>
+          <w:rFonts w:ascii="Times New Roman" w:hAnsi="Times New Roman" w:cs="Times New Roman"/>
+        </w:rPr>
+        <w:t>Microbiol</w:t>
+      </w:r>
+      <w:proofErr w:type="spellEnd"/>
+      <w:r>
+        <w:rPr>
+          <w:rFonts w:ascii="Times New Roman" w:hAnsi="Times New Roman" w:cs="Times New Roman"/>
+        </w:rPr>
+        <w:t xml:space="preserve"> </w:t>
       </w:r>
       <w:r>
         <w:rPr>
@@ -9635,7 +9644,7 @@
 </file>
 
 <file path=customXml/itemProps1.xml><?xml version="1.0" encoding="utf-8"?>
-<ds:datastoreItem xmlns:ds="http://schemas.openxmlformats.org/officeDocument/2006/customXml" ds:itemID="{BE97FA09-5EFE-BD4D-A664-06858DFE55A8}">
+<ds:datastoreItem xmlns:ds="http://schemas.openxmlformats.org/officeDocument/2006/customXml" ds:itemID="{43C059BF-2DF7-E64E-B977-7845B7AB5774}">
   <ds:schemaRefs>
     <ds:schemaRef ds:uri="http://schemas.openxmlformats.org/officeDocument/2006/bibliography"/>
   </ds:schemaRefs>

</xml_diff>